<commit_message>
Matematicas discretas taller-4-5 y 6 terminado
</commit_message>
<xml_diff>
--- a/Matematica Discreta/Taller 4- Implementación computacional.docx
+++ b/Matematica Discreta/Taller 4- Implementación computacional.docx
@@ -450,166 +450,21 @@
         <w:rPr>
           <w:b/>
           <w:bCs/>
-          <w:noProof/>
         </w:rPr>
         <w:lastRenderedPageBreak/>
         <w:drawing>
-          <wp:inline distT="0" distB="0" distL="0" distR="0" wp14:anchorId="7D16A4E5" wp14:editId="68E0A1CC">
-            <wp:extent cx="4038600" cy="990600"/>
-            <wp:effectExtent l="0" t="0" r="0" b="0"/>
-            <wp:docPr id="1" name="Imagen 1"/>
-            <wp:cNvGraphicFramePr>
-              <a:graphicFrameLocks xmlns:a="http://schemas.openxmlformats.org/drawingml/2006/main" noChangeAspect="1"/>
-            </wp:cNvGraphicFramePr>
-            <a:graphic xmlns:a="http://schemas.openxmlformats.org/drawingml/2006/main">
-              <a:graphicData uri="http://schemas.openxmlformats.org/drawingml/2006/picture">
-                <pic:pic xmlns:pic="http://schemas.openxmlformats.org/drawingml/2006/picture">
-                  <pic:nvPicPr>
-                    <pic:cNvPr id="1" name=""/>
-                    <pic:cNvPicPr/>
-                  </pic:nvPicPr>
-                  <pic:blipFill rotWithShape="1">
-                    <a:blip r:embed="rId7"/>
-                    <a:srcRect b="74855"/>
-                    <a:stretch/>
-                  </pic:blipFill>
-                  <pic:spPr bwMode="auto">
-                    <a:xfrm>
-                      <a:off x="0" y="0"/>
-                      <a:ext cx="4038950" cy="990686"/>
-                    </a:xfrm>
-                    <a:prstGeom prst="rect">
-                      <a:avLst/>
-                    </a:prstGeom>
-                    <a:ln>
-                      <a:noFill/>
-                    </a:ln>
-                    <a:extLst>
-                      <a:ext uri="{53640926-AAD7-44D8-BBD7-CCE9431645EC}">
-                        <a14:shadowObscured xmlns:a14="http://schemas.microsoft.com/office/drawing/2010/main"/>
-                      </a:ext>
-                    </a:extLst>
-                  </pic:spPr>
-                </pic:pic>
-              </a:graphicData>
-            </a:graphic>
-          </wp:inline>
-        </w:drawing>
-      </w:r>
-    </w:p>
-    <w:p>
-      <w:pPr>
-        <w:rPr>
-          <w:b/>
-          <w:bCs/>
-        </w:rPr>
-      </w:pPr>
-      <w:r>
-        <w:rPr>
-          <w:b/>
-          <w:bCs/>
-          <w:noProof/>
-        </w:rPr>
-        <w:drawing>
-          <wp:anchor distT="0" distB="0" distL="114300" distR="114300" simplePos="0" relativeHeight="251658240" behindDoc="0" locked="0" layoutInCell="1" allowOverlap="1" wp14:anchorId="1B97830A" wp14:editId="3DE51A57">
-            <wp:simplePos x="0" y="0"/>
-            <wp:positionH relativeFrom="margin">
-              <wp:align>center</wp:align>
-            </wp:positionH>
-            <wp:positionV relativeFrom="paragraph">
-              <wp:posOffset>265557</wp:posOffset>
-            </wp:positionV>
-            <wp:extent cx="5784215" cy="5589905"/>
-            <wp:effectExtent l="0" t="0" r="6985" b="0"/>
-            <wp:wrapSquare wrapText="bothSides"/>
-            <wp:docPr id="4" name="Imagen 4"/>
-            <wp:cNvGraphicFramePr>
-              <a:graphicFrameLocks xmlns:a="http://schemas.openxmlformats.org/drawingml/2006/main" noChangeAspect="1"/>
-            </wp:cNvGraphicFramePr>
-            <a:graphic xmlns:a="http://schemas.openxmlformats.org/drawingml/2006/main">
-              <a:graphicData uri="http://schemas.openxmlformats.org/drawingml/2006/picture">
-                <pic:pic xmlns:pic="http://schemas.openxmlformats.org/drawingml/2006/picture">
-                  <pic:nvPicPr>
-                    <pic:cNvPr id="4" name="Imagen 4"/>
-                    <pic:cNvPicPr/>
-                  </pic:nvPicPr>
-                  <pic:blipFill rotWithShape="1">
-                    <a:blip r:embed="rId8" cstate="print">
-                      <a:extLst>
-                        <a:ext uri="{28A0092B-C50C-407E-A947-70E740481C1C}">
-                          <a14:useLocalDpi xmlns:a14="http://schemas.microsoft.com/office/drawing/2010/main" val="0"/>
-                        </a:ext>
-                      </a:extLst>
-                    </a:blip>
-                    <a:srcRect l="2667" t="2076" b="27374"/>
-                    <a:stretch/>
-                  </pic:blipFill>
-                  <pic:spPr bwMode="auto">
-                    <a:xfrm>
-                      <a:off x="0" y="0"/>
-                      <a:ext cx="5784215" cy="5589905"/>
-                    </a:xfrm>
-                    <a:prstGeom prst="rect">
-                      <a:avLst/>
-                    </a:prstGeom>
-                    <a:ln>
-                      <a:noFill/>
-                    </a:ln>
-                    <a:extLst>
-                      <a:ext uri="{53640926-AAD7-44D8-BBD7-CCE9431645EC}">
-                        <a14:shadowObscured xmlns:a14="http://schemas.microsoft.com/office/drawing/2010/main"/>
-                      </a:ext>
-                    </a:extLst>
-                  </pic:spPr>
-                </pic:pic>
-              </a:graphicData>
-            </a:graphic>
-          </wp:anchor>
-        </w:drawing>
-      </w:r>
-      <w:r>
-        <w:rPr>
-          <w:b/>
-          <w:bCs/>
-        </w:rPr>
-        <w:t>R/</w:t>
-      </w:r>
-    </w:p>
-    <w:p>
-      <w:pPr>
-        <w:rPr>
-          <w:b/>
-          <w:bCs/>
-        </w:rPr>
-      </w:pPr>
-    </w:p>
-    <w:p>
-      <w:pPr>
-        <w:rPr>
-          <w:b/>
-          <w:bCs/>
-        </w:rPr>
-      </w:pPr>
-      <w:r>
-        <w:rPr>
-          <w:b/>
-          <w:bCs/>
-          <w:noProof/>
-        </w:rPr>
-        <w:lastRenderedPageBreak/>
-        <w:drawing>
-          <wp:anchor distT="0" distB="0" distL="114300" distR="114300" simplePos="0" relativeHeight="251659264" behindDoc="0" locked="0" layoutInCell="1" allowOverlap="1" wp14:anchorId="44D96474" wp14:editId="3CBE521C">
+          <wp:anchor distT="0" distB="0" distL="114300" distR="114300" simplePos="0" relativeHeight="251658240" behindDoc="0" locked="0" layoutInCell="1" allowOverlap="1" wp14:anchorId="1FFE8548" wp14:editId="7084685F">
             <wp:simplePos x="0" y="0"/>
             <wp:positionH relativeFrom="margin">
               <wp:align>left</wp:align>
             </wp:positionH>
             <wp:positionV relativeFrom="paragraph">
-              <wp:posOffset>254</wp:posOffset>
+              <wp:posOffset>81</wp:posOffset>
             </wp:positionV>
-            <wp:extent cx="4038600" cy="1965960"/>
-            <wp:effectExtent l="0" t="0" r="0" b="0"/>
+            <wp:extent cx="4709160" cy="923925"/>
+            <wp:effectExtent l="0" t="0" r="0" b="9525"/>
             <wp:wrapSquare wrapText="bothSides"/>
-            <wp:docPr id="2" name="Imagen 2"/>
+            <wp:docPr id="1" name="Imagen 1"/>
             <wp:cNvGraphicFramePr>
               <a:graphicFrameLocks xmlns:a="http://schemas.openxmlformats.org/drawingml/2006/main" noChangeAspect="1"/>
             </wp:cNvGraphicFramePr>
@@ -628,132 +483,13 @@
                         </a:ext>
                       </a:extLst>
                     </a:blip>
-                    <a:srcRect t="25919" b="24178"/>
+                    <a:srcRect b="65446"/>
                     <a:stretch/>
                   </pic:blipFill>
                   <pic:spPr bwMode="auto">
                     <a:xfrm>
                       <a:off x="0" y="0"/>
-                      <a:ext cx="4038600" cy="1965960"/>
-                    </a:xfrm>
-                    <a:prstGeom prst="rect">
-                      <a:avLst/>
-                    </a:prstGeom>
-                    <a:ln>
-                      <a:noFill/>
-                    </a:ln>
-                    <a:extLst>
-                      <a:ext uri="{53640926-AAD7-44D8-BBD7-CCE9431645EC}">
-                        <a14:shadowObscured xmlns:a14="http://schemas.microsoft.com/office/drawing/2010/main"/>
-                      </a:ext>
-                    </a:extLst>
-                  </pic:spPr>
-                </pic:pic>
-              </a:graphicData>
-            </a:graphic>
-          </wp:anchor>
-        </w:drawing>
-      </w:r>
-    </w:p>
-    <w:p>
-      <w:pPr>
-        <w:rPr>
-          <w:b/>
-          <w:bCs/>
-        </w:rPr>
-      </w:pPr>
-    </w:p>
-    <w:p>
-      <w:pPr>
-        <w:rPr>
-          <w:b/>
-          <w:bCs/>
-        </w:rPr>
-      </w:pPr>
-    </w:p>
-    <w:p>
-      <w:pPr>
-        <w:rPr>
-          <w:b/>
-          <w:bCs/>
-        </w:rPr>
-      </w:pPr>
-    </w:p>
-    <w:p>
-      <w:pPr>
-        <w:rPr>
-          <w:b/>
-          <w:bCs/>
-        </w:rPr>
-      </w:pPr>
-    </w:p>
-    <w:p>
-      <w:pPr>
-        <w:rPr>
-          <w:b/>
-          <w:bCs/>
-        </w:rPr>
-      </w:pPr>
-    </w:p>
-    <w:p>
-      <w:pPr>
-        <w:rPr>
-          <w:b/>
-          <w:bCs/>
-        </w:rPr>
-      </w:pPr>
-    </w:p>
-    <w:p>
-      <w:pPr>
-        <w:rPr>
-          <w:b/>
-          <w:bCs/>
-        </w:rPr>
-      </w:pPr>
-      <w:r>
-        <w:rPr>
-          <w:b/>
-          <w:bCs/>
-          <w:noProof/>
-        </w:rPr>
-        <w:drawing>
-          <wp:anchor distT="0" distB="0" distL="114300" distR="114300" simplePos="0" relativeHeight="251661312" behindDoc="0" locked="0" layoutInCell="1" allowOverlap="1" wp14:anchorId="7E65E899" wp14:editId="0DA995D1">
-            <wp:simplePos x="0" y="0"/>
-            <wp:positionH relativeFrom="column">
-              <wp:posOffset>11811</wp:posOffset>
-            </wp:positionH>
-            <wp:positionV relativeFrom="paragraph">
-              <wp:posOffset>271145</wp:posOffset>
-            </wp:positionV>
-            <wp:extent cx="5680075" cy="4980305"/>
-            <wp:effectExtent l="0" t="0" r="0" b="0"/>
-            <wp:wrapSquare wrapText="bothSides"/>
-            <wp:docPr id="5" name="Imagen 5" descr="Texto, Carta&#10;&#10;Descripción generada automáticamente"/>
-            <wp:cNvGraphicFramePr>
-              <a:graphicFrameLocks xmlns:a="http://schemas.openxmlformats.org/drawingml/2006/main" noChangeAspect="1"/>
-            </wp:cNvGraphicFramePr>
-            <a:graphic xmlns:a="http://schemas.openxmlformats.org/drawingml/2006/main">
-              <a:graphicData uri="http://schemas.openxmlformats.org/drawingml/2006/picture">
-                <pic:pic xmlns:pic="http://schemas.openxmlformats.org/drawingml/2006/picture">
-                  <pic:nvPicPr>
-                    <pic:cNvPr id="5" name="Imagen 5" descr="Texto, Carta&#10;&#10;Descripción generada automáticamente"/>
-                    <pic:cNvPicPr/>
-                  </pic:nvPicPr>
-                  <pic:blipFill rotWithShape="1">
-                    <a:blip r:embed="rId9" cstate="print">
-                      <a:extLst>
-                        <a:ext uri="{28A0092B-C50C-407E-A947-70E740481C1C}">
-                          <a14:useLocalDpi xmlns:a14="http://schemas.microsoft.com/office/drawing/2010/main" val="0"/>
-                        </a:ext>
-                      </a:extLst>
-                    </a:blip>
-                    <a:srcRect l="4410" t="6077" b="31066"/>
-                    <a:stretch/>
-                  </pic:blipFill>
-                  <pic:spPr bwMode="auto">
-                    <a:xfrm>
-                      <a:off x="0" y="0"/>
-                      <a:ext cx="5680075" cy="4980305"/>
+                      <a:ext cx="4709160" cy="923925"/>
                     </a:xfrm>
                     <a:prstGeom prst="rect">
                       <a:avLst/>
@@ -776,72 +512,57 @@
           </wp:anchor>
         </w:drawing>
       </w:r>
+    </w:p>
+    <w:p>
+      <w:pPr>
+        <w:rPr>
+          <w:b/>
+          <w:bCs/>
+        </w:rPr>
+      </w:pPr>
+    </w:p>
+    <w:p>
+      <w:pPr>
+        <w:rPr>
+          <w:b/>
+          <w:bCs/>
+        </w:rPr>
+      </w:pPr>
+    </w:p>
+    <w:p>
+      <w:pPr>
+        <w:rPr>
+          <w:b/>
+          <w:bCs/>
+        </w:rPr>
+      </w:pPr>
+    </w:p>
+    <w:p>
+      <w:pPr>
+        <w:rPr>
+          <w:b/>
+          <w:bCs/>
+        </w:rPr>
+      </w:pPr>
       <w:r>
         <w:rPr>
           <w:b/>
           <w:bCs/>
-        </w:rPr>
-        <w:t>R/</w:t>
-      </w:r>
-    </w:p>
-    <w:p>
-      <w:pPr>
-        <w:rPr>
-          <w:b/>
-          <w:bCs/>
-        </w:rPr>
-      </w:pPr>
-    </w:p>
-    <w:p>
-      <w:pPr>
-        <w:rPr>
-          <w:b/>
-          <w:bCs/>
-        </w:rPr>
-      </w:pPr>
-    </w:p>
-    <w:p>
-      <w:pPr>
-        <w:rPr>
-          <w:b/>
-          <w:bCs/>
-        </w:rPr>
-      </w:pPr>
-    </w:p>
-    <w:p>
-      <w:pPr>
-        <w:rPr>
-          <w:b/>
-          <w:bCs/>
-        </w:rPr>
-      </w:pPr>
-      <w:r>
-        <w:rPr>
-          <w:b/>
-          <w:bCs/>
-        </w:rPr>
-        <w:lastRenderedPageBreak/>
-        <w:t>C:</w:t>
-      </w:r>
-    </w:p>
-    <w:p>
-      <w:pPr>
-        <w:rPr>
-          <w:b/>
-          <w:bCs/>
-        </w:rPr>
-      </w:pPr>
-      <w:r>
-        <w:rPr>
-          <w:b/>
-          <w:bCs/>
           <w:noProof/>
         </w:rPr>
         <w:drawing>
-          <wp:inline distT="0" distB="0" distL="0" distR="0" wp14:anchorId="5C86E1BA" wp14:editId="77AFB139">
-            <wp:extent cx="5680075" cy="2027350"/>
-            <wp:effectExtent l="0" t="0" r="0" b="0"/>
-            <wp:docPr id="7" name="Imagen 7" descr="Texto, Carta&#10;&#10;Descripción generada automáticamente"/>
+          <wp:anchor distT="0" distB="0" distL="114300" distR="114300" simplePos="0" relativeHeight="251663360" behindDoc="0" locked="0" layoutInCell="1" allowOverlap="1" wp14:anchorId="644E1E12" wp14:editId="2481EB88">
+            <wp:simplePos x="0" y="0"/>
+            <wp:positionH relativeFrom="margin">
+              <wp:posOffset>351155</wp:posOffset>
+            </wp:positionH>
+            <wp:positionV relativeFrom="paragraph">
+              <wp:posOffset>103505</wp:posOffset>
+            </wp:positionV>
+            <wp:extent cx="5128260" cy="6467475"/>
+            <wp:effectExtent l="0" t="0" r="0" b="9525"/>
+            <wp:wrapSquare wrapText="bothSides"/>
+            <wp:docPr id="12" name="Imagen 12" descr="Texto, Carta&#10;&#10;Descripción generada automáticamente"/>
             <wp:cNvGraphicFramePr>
               <a:graphicFrameLocks xmlns:a="http://schemas.openxmlformats.org/drawingml/2006/main" noChangeAspect="1"/>
             </wp:cNvGraphicFramePr>
@@ -849,506 +570,24 @@
               <a:graphicData uri="http://schemas.openxmlformats.org/drawingml/2006/picture">
                 <pic:pic xmlns:pic="http://schemas.openxmlformats.org/drawingml/2006/picture">
                   <pic:nvPicPr>
-                    <pic:cNvPr id="7" name="Imagen 7" descr="Texto, Carta&#10;&#10;Descripción generada automáticamente"/>
+                    <pic:cNvPr id="12" name="Imagen 12" descr="Texto, Carta&#10;&#10;Descripción generada automáticamente"/>
                     <pic:cNvPicPr/>
                   </pic:nvPicPr>
                   <pic:blipFill rotWithShape="1">
-                    <a:blip r:embed="rId10" cstate="print">
+                    <a:blip r:embed="rId8" cstate="print">
                       <a:extLst>
                         <a:ext uri="{28A0092B-C50C-407E-A947-70E740481C1C}">
                           <a14:useLocalDpi xmlns:a14="http://schemas.microsoft.com/office/drawing/2010/main" val="0"/>
                         </a:ext>
                       </a:extLst>
                     </a:blip>
-                    <a:srcRect b="52410"/>
+                    <a:srcRect t="2592" r="853" b="3620"/>
                     <a:stretch/>
                   </pic:blipFill>
                   <pic:spPr bwMode="auto">
                     <a:xfrm>
                       <a:off x="0" y="0"/>
-                      <a:ext cx="5695387" cy="2032815"/>
-                    </a:xfrm>
-                    <a:prstGeom prst="rect">
-                      <a:avLst/>
-                    </a:prstGeom>
-                    <a:ln>
-                      <a:noFill/>
-                    </a:ln>
-                    <a:extLst>
-                      <a:ext uri="{53640926-AAD7-44D8-BBD7-CCE9431645EC}">
-                        <a14:shadowObscured xmlns:a14="http://schemas.microsoft.com/office/drawing/2010/main"/>
-                      </a:ext>
-                    </a:extLst>
-                  </pic:spPr>
-                </pic:pic>
-              </a:graphicData>
-            </a:graphic>
-          </wp:inline>
-        </w:drawing>
-      </w:r>
-      <w:r>
-        <w:rPr>
-          <w:b/>
-          <w:bCs/>
-          <w:noProof/>
-        </w:rPr>
-        <w:drawing>
-          <wp:anchor distT="0" distB="0" distL="114300" distR="114300" simplePos="0" relativeHeight="251663360" behindDoc="0" locked="0" layoutInCell="1" allowOverlap="1" wp14:anchorId="67D75EF8" wp14:editId="4A99E9C2">
-            <wp:simplePos x="0" y="0"/>
-            <wp:positionH relativeFrom="margin">
-              <wp:align>left</wp:align>
-            </wp:positionH>
-            <wp:positionV relativeFrom="paragraph">
-              <wp:posOffset>254</wp:posOffset>
-            </wp:positionV>
-            <wp:extent cx="5680075" cy="2339340"/>
-            <wp:effectExtent l="0" t="0" r="0" b="3810"/>
-            <wp:wrapSquare wrapText="bothSides"/>
-            <wp:docPr id="6" name="Imagen 6" descr="Texto, Carta&#10;&#10;Descripción generada automáticamente"/>
-            <wp:cNvGraphicFramePr>
-              <a:graphicFrameLocks xmlns:a="http://schemas.openxmlformats.org/drawingml/2006/main" noChangeAspect="1"/>
-            </wp:cNvGraphicFramePr>
-            <a:graphic xmlns:a="http://schemas.openxmlformats.org/drawingml/2006/main">
-              <a:graphicData uri="http://schemas.openxmlformats.org/drawingml/2006/picture">
-                <pic:pic xmlns:pic="http://schemas.openxmlformats.org/drawingml/2006/picture">
-                  <pic:nvPicPr>
-                    <pic:cNvPr id="5" name="Imagen 5" descr="Texto, Carta&#10;&#10;Descripción generada automáticamente"/>
-                    <pic:cNvPicPr/>
-                  </pic:nvPicPr>
-                  <pic:blipFill rotWithShape="1">
-                    <a:blip r:embed="rId9" cstate="print">
-                      <a:extLst>
-                        <a:ext uri="{28A0092B-C50C-407E-A947-70E740481C1C}">
-                          <a14:useLocalDpi xmlns:a14="http://schemas.microsoft.com/office/drawing/2010/main" val="0"/>
-                        </a:ext>
-                      </a:extLst>
-                    </a:blip>
-                    <a:srcRect l="4410" t="70011" b="462"/>
-                    <a:stretch/>
-                  </pic:blipFill>
-                  <pic:spPr bwMode="auto">
-                    <a:xfrm>
-                      <a:off x="0" y="0"/>
-                      <a:ext cx="5680075" cy="2339340"/>
-                    </a:xfrm>
-                    <a:prstGeom prst="rect">
-                      <a:avLst/>
-                    </a:prstGeom>
-                    <a:ln>
-                      <a:noFill/>
-                    </a:ln>
-                    <a:extLst>
-                      <a:ext uri="{53640926-AAD7-44D8-BBD7-CCE9431645EC}">
-                        <a14:shadowObscured xmlns:a14="http://schemas.microsoft.com/office/drawing/2010/main"/>
-                      </a:ext>
-                    </a:extLst>
-                  </pic:spPr>
-                </pic:pic>
-              </a:graphicData>
-            </a:graphic>
-            <wp14:sizeRelV relativeFrom="margin">
-              <wp14:pctHeight>0</wp14:pctHeight>
-            </wp14:sizeRelV>
-          </wp:anchor>
-        </w:drawing>
-      </w:r>
-    </w:p>
-    <w:p>
-      <w:pPr>
-        <w:rPr>
-          <w:b/>
-          <w:bCs/>
-        </w:rPr>
-      </w:pPr>
-    </w:p>
-    <w:p>
-      <w:pPr>
-        <w:rPr>
-          <w:b/>
-          <w:bCs/>
-        </w:rPr>
-      </w:pPr>
-    </w:p>
-    <w:p>
-      <w:pPr>
-        <w:rPr>
-          <w:b/>
-          <w:bCs/>
-        </w:rPr>
-      </w:pPr>
-    </w:p>
-    <w:p>
-      <w:pPr>
-        <w:rPr>
-          <w:b/>
-          <w:bCs/>
-        </w:rPr>
-      </w:pPr>
-    </w:p>
-    <w:p>
-      <w:pPr>
-        <w:rPr>
-          <w:b/>
-          <w:bCs/>
-        </w:rPr>
-      </w:pPr>
-    </w:p>
-    <w:p>
-      <w:pPr>
-        <w:rPr>
-          <w:b/>
-          <w:bCs/>
-        </w:rPr>
-      </w:pPr>
-    </w:p>
-    <w:p>
-      <w:pPr>
-        <w:rPr>
-          <w:b/>
-          <w:bCs/>
-        </w:rPr>
-      </w:pPr>
-    </w:p>
-    <w:p>
-      <w:pPr>
-        <w:rPr>
-          <w:b/>
-          <w:bCs/>
-        </w:rPr>
-      </w:pPr>
-    </w:p>
-    <w:p>
-      <w:pPr>
-        <w:rPr>
-          <w:b/>
-          <w:bCs/>
-        </w:rPr>
-      </w:pPr>
-    </w:p>
-    <w:p>
-      <w:pPr>
-        <w:rPr>
-          <w:b/>
-          <w:bCs/>
-        </w:rPr>
-      </w:pPr>
-      <w:r>
-        <w:rPr>
-          <w:b/>
-          <w:bCs/>
-          <w:noProof/>
-        </w:rPr>
-        <w:lastRenderedPageBreak/>
-        <w:drawing>
-          <wp:anchor distT="0" distB="0" distL="114300" distR="114300" simplePos="0" relativeHeight="251660288" behindDoc="0" locked="0" layoutInCell="1" allowOverlap="1" wp14:anchorId="4C7ED82F" wp14:editId="38105129">
-            <wp:simplePos x="0" y="0"/>
-            <wp:positionH relativeFrom="margin">
-              <wp:align>left</wp:align>
-            </wp:positionH>
-            <wp:positionV relativeFrom="paragraph">
-              <wp:posOffset>147701</wp:posOffset>
-            </wp:positionV>
-            <wp:extent cx="4038600" cy="1005840"/>
-            <wp:effectExtent l="0" t="0" r="0" b="3810"/>
-            <wp:wrapSquare wrapText="bothSides"/>
-            <wp:docPr id="3" name="Imagen 3"/>
-            <wp:cNvGraphicFramePr>
-              <a:graphicFrameLocks xmlns:a="http://schemas.openxmlformats.org/drawingml/2006/main" noChangeAspect="1"/>
-            </wp:cNvGraphicFramePr>
-            <a:graphic xmlns:a="http://schemas.openxmlformats.org/drawingml/2006/main">
-              <a:graphicData uri="http://schemas.openxmlformats.org/drawingml/2006/picture">
-                <pic:pic xmlns:pic="http://schemas.openxmlformats.org/drawingml/2006/picture">
-                  <pic:nvPicPr>
-                    <pic:cNvPr id="1" name=""/>
-                    <pic:cNvPicPr/>
-                  </pic:nvPicPr>
-                  <pic:blipFill rotWithShape="1">
-                    <a:blip r:embed="rId7">
-                      <a:extLst>
-                        <a:ext uri="{28A0092B-C50C-407E-A947-70E740481C1C}">
-                          <a14:useLocalDpi xmlns:a14="http://schemas.microsoft.com/office/drawing/2010/main" val="0"/>
-                        </a:ext>
-                      </a:extLst>
-                    </a:blip>
-                    <a:srcRect t="74468"/>
-                    <a:stretch/>
-                  </pic:blipFill>
-                  <pic:spPr bwMode="auto">
-                    <a:xfrm>
-                      <a:off x="0" y="0"/>
-                      <a:ext cx="4038600" cy="1005840"/>
-                    </a:xfrm>
-                    <a:prstGeom prst="rect">
-                      <a:avLst/>
-                    </a:prstGeom>
-                    <a:ln>
-                      <a:noFill/>
-                    </a:ln>
-                    <a:extLst>
-                      <a:ext uri="{53640926-AAD7-44D8-BBD7-CCE9431645EC}">
-                        <a14:shadowObscured xmlns:a14="http://schemas.microsoft.com/office/drawing/2010/main"/>
-                      </a:ext>
-                    </a:extLst>
-                  </pic:spPr>
-                </pic:pic>
-              </a:graphicData>
-            </a:graphic>
-          </wp:anchor>
-        </w:drawing>
-      </w:r>
-    </w:p>
-    <w:p>
-      <w:pPr>
-        <w:rPr>
-          <w:b/>
-          <w:bCs/>
-        </w:rPr>
-      </w:pPr>
-    </w:p>
-    <w:p>
-      <w:pPr>
-        <w:rPr>
-          <w:b/>
-          <w:bCs/>
-        </w:rPr>
-      </w:pPr>
-    </w:p>
-    <w:p>
-      <w:pPr>
-        <w:rPr>
-          <w:b/>
-          <w:bCs/>
-        </w:rPr>
-      </w:pPr>
-    </w:p>
-    <w:p>
-      <w:pPr>
-        <w:rPr>
-          <w:b/>
-          <w:bCs/>
-        </w:rPr>
-      </w:pPr>
-    </w:p>
-    <w:p>
-      <w:pPr>
-        <w:rPr>
-          <w:b/>
-          <w:bCs/>
-        </w:rPr>
-      </w:pPr>
-      <w:r>
-        <w:rPr>
-          <w:b/>
-          <w:bCs/>
-          <w:noProof/>
-        </w:rPr>
-        <w:drawing>
-          <wp:anchor distT="0" distB="0" distL="114300" distR="114300" simplePos="0" relativeHeight="251664384" behindDoc="0" locked="0" layoutInCell="1" allowOverlap="1" wp14:anchorId="6B72AC2D" wp14:editId="0913A384">
-            <wp:simplePos x="0" y="0"/>
-            <wp:positionH relativeFrom="column">
-              <wp:posOffset>139700</wp:posOffset>
-            </wp:positionH>
-            <wp:positionV relativeFrom="paragraph">
-              <wp:posOffset>199390</wp:posOffset>
-            </wp:positionV>
-            <wp:extent cx="4870450" cy="3352800"/>
-            <wp:effectExtent l="0" t="0" r="6350" b="0"/>
-            <wp:wrapSquare wrapText="bothSides"/>
-            <wp:docPr id="8" name="Imagen 8" descr="Texto, Carta&#10;&#10;Descripción generada automáticamente"/>
-            <wp:cNvGraphicFramePr>
-              <a:graphicFrameLocks xmlns:a="http://schemas.openxmlformats.org/drawingml/2006/main" noChangeAspect="1"/>
-            </wp:cNvGraphicFramePr>
-            <a:graphic xmlns:a="http://schemas.openxmlformats.org/drawingml/2006/main">
-              <a:graphicData uri="http://schemas.openxmlformats.org/drawingml/2006/picture">
-                <pic:pic xmlns:pic="http://schemas.openxmlformats.org/drawingml/2006/picture">
-                  <pic:nvPicPr>
-                    <pic:cNvPr id="8" name="Imagen 8" descr="Texto, Carta&#10;&#10;Descripción generada automáticamente"/>
-                    <pic:cNvPicPr/>
-                  </pic:nvPicPr>
-                  <pic:blipFill rotWithShape="1">
-                    <a:blip r:embed="rId11" cstate="print">
-                      <a:extLst>
-                        <a:ext uri="{28A0092B-C50C-407E-A947-70E740481C1C}">
-                          <a14:useLocalDpi xmlns:a14="http://schemas.microsoft.com/office/drawing/2010/main" val="0"/>
-                        </a:ext>
-                      </a:extLst>
-                    </a:blip>
-                    <a:srcRect t="36541" b="3924"/>
-                    <a:stretch/>
-                  </pic:blipFill>
-                  <pic:spPr bwMode="auto">
-                    <a:xfrm>
-                      <a:off x="0" y="0"/>
-                      <a:ext cx="4870450" cy="3352800"/>
-                    </a:xfrm>
-                    <a:prstGeom prst="rect">
-                      <a:avLst/>
-                    </a:prstGeom>
-                    <a:ln>
-                      <a:noFill/>
-                    </a:ln>
-                    <a:extLst>
-                      <a:ext uri="{53640926-AAD7-44D8-BBD7-CCE9431645EC}">
-                        <a14:shadowObscured xmlns:a14="http://schemas.microsoft.com/office/drawing/2010/main"/>
-                      </a:ext>
-                    </a:extLst>
-                  </pic:spPr>
-                </pic:pic>
-              </a:graphicData>
-            </a:graphic>
-            <wp14:sizeRelV relativeFrom="margin">
-              <wp14:pctHeight>0</wp14:pctHeight>
-            </wp14:sizeRelV>
-          </wp:anchor>
-        </w:drawing>
-      </w:r>
-      <w:r>
-        <w:rPr>
-          <w:b/>
-          <w:bCs/>
-        </w:rPr>
-        <w:t>R/</w:t>
-      </w:r>
-    </w:p>
-    <w:p>
-      <w:pPr>
-        <w:rPr>
-          <w:b/>
-          <w:bCs/>
-        </w:rPr>
-      </w:pPr>
-    </w:p>
-    <w:p>
-      <w:pPr>
-        <w:rPr>
-          <w:b/>
-          <w:bCs/>
-        </w:rPr>
-      </w:pPr>
-    </w:p>
-    <w:p>
-      <w:pPr>
-        <w:rPr>
-          <w:b/>
-          <w:bCs/>
-        </w:rPr>
-      </w:pPr>
-    </w:p>
-    <w:p>
-      <w:pPr>
-        <w:rPr>
-          <w:b/>
-          <w:bCs/>
-        </w:rPr>
-      </w:pPr>
-    </w:p>
-    <w:p>
-      <w:pPr>
-        <w:rPr>
-          <w:b/>
-          <w:bCs/>
-        </w:rPr>
-      </w:pPr>
-    </w:p>
-    <w:p>
-      <w:pPr>
-        <w:rPr>
-          <w:b/>
-          <w:bCs/>
-        </w:rPr>
-      </w:pPr>
-    </w:p>
-    <w:p>
-      <w:pPr>
-        <w:rPr>
-          <w:b/>
-          <w:bCs/>
-        </w:rPr>
-      </w:pPr>
-    </w:p>
-    <w:p>
-      <w:pPr>
-        <w:rPr>
-          <w:b/>
-          <w:bCs/>
-        </w:rPr>
-      </w:pPr>
-    </w:p>
-    <w:p>
-      <w:pPr>
-        <w:rPr>
-          <w:b/>
-          <w:bCs/>
-        </w:rPr>
-      </w:pPr>
-    </w:p>
-    <w:p>
-      <w:pPr>
-        <w:rPr>
-          <w:b/>
-          <w:bCs/>
-        </w:rPr>
-      </w:pPr>
-    </w:p>
-    <w:p>
-      <w:pPr>
-        <w:rPr>
-          <w:b/>
-          <w:bCs/>
-        </w:rPr>
-      </w:pPr>
-    </w:p>
-    <w:p>
-      <w:pPr>
-        <w:rPr>
-          <w:b/>
-          <w:bCs/>
-        </w:rPr>
-      </w:pPr>
-      <w:r>
-        <w:rPr>
-          <w:b/>
-          <w:bCs/>
-          <w:noProof/>
-        </w:rPr>
-        <w:drawing>
-          <wp:anchor distT="0" distB="0" distL="114300" distR="114300" simplePos="0" relativeHeight="251665408" behindDoc="0" locked="0" layoutInCell="1" allowOverlap="1" wp14:anchorId="6EB45FF9" wp14:editId="2DF928AB">
-            <wp:simplePos x="0" y="0"/>
-            <wp:positionH relativeFrom="column">
-              <wp:posOffset>165735</wp:posOffset>
-            </wp:positionH>
-            <wp:positionV relativeFrom="paragraph">
-              <wp:posOffset>132080</wp:posOffset>
-            </wp:positionV>
-            <wp:extent cx="4561840" cy="3233420"/>
-            <wp:effectExtent l="0" t="0" r="0" b="5080"/>
-            <wp:wrapSquare wrapText="bothSides"/>
-            <wp:docPr id="10" name="Imagen 10" descr="Texto, Carta&#10;&#10;Descripción generada automáticamente"/>
-            <wp:cNvGraphicFramePr>
-              <a:graphicFrameLocks xmlns:a="http://schemas.openxmlformats.org/drawingml/2006/main" noChangeAspect="1"/>
-            </wp:cNvGraphicFramePr>
-            <a:graphic xmlns:a="http://schemas.openxmlformats.org/drawingml/2006/main">
-              <a:graphicData uri="http://schemas.openxmlformats.org/drawingml/2006/picture">
-                <pic:pic xmlns:pic="http://schemas.openxmlformats.org/drawingml/2006/picture">
-                  <pic:nvPicPr>
-                    <pic:cNvPr id="10" name="Imagen 10" descr="Texto, Carta&#10;&#10;Descripción generada automáticamente"/>
-                    <pic:cNvPicPr/>
-                  </pic:nvPicPr>
-                  <pic:blipFill rotWithShape="1">
-                    <a:blip r:embed="rId12" cstate="print">
-                      <a:extLst>
-                        <a:ext uri="{28A0092B-C50C-407E-A947-70E740481C1C}">
-                          <a14:useLocalDpi xmlns:a14="http://schemas.microsoft.com/office/drawing/2010/main" val="0"/>
-                        </a:ext>
-                      </a:extLst>
-                    </a:blip>
-                    <a:srcRect t="1851" b="39525"/>
-                    <a:stretch/>
-                  </pic:blipFill>
-                  <pic:spPr bwMode="auto">
-                    <a:xfrm>
-                      <a:off x="0" y="0"/>
-                      <a:ext cx="4561840" cy="3233420"/>
+                      <a:ext cx="5128260" cy="6467475"/>
                     </a:xfrm>
                     <a:prstGeom prst="rect">
                       <a:avLst/>
@@ -1374,62 +613,1213 @@
           </wp:anchor>
         </w:drawing>
       </w:r>
-    </w:p>
-    <w:p>
-      <w:pPr>
-        <w:rPr>
-          <w:b/>
-          <w:bCs/>
-        </w:rPr>
-      </w:pPr>
-    </w:p>
-    <w:p>
-      <w:pPr>
-        <w:rPr>
-          <w:b/>
-          <w:bCs/>
-        </w:rPr>
-      </w:pPr>
-    </w:p>
-    <w:p>
-      <w:pPr>
-        <w:rPr>
-          <w:b/>
-          <w:bCs/>
-        </w:rPr>
-      </w:pPr>
-    </w:p>
-    <w:p>
-      <w:pPr>
-        <w:rPr>
-          <w:b/>
-          <w:bCs/>
-        </w:rPr>
-      </w:pPr>
-    </w:p>
-    <w:p>
-      <w:pPr>
-        <w:rPr>
-          <w:b/>
-          <w:bCs/>
-        </w:rPr>
-      </w:pPr>
-    </w:p>
-    <w:p>
-      <w:pPr>
-        <w:rPr>
-          <w:b/>
-          <w:bCs/>
-        </w:rPr>
-      </w:pPr>
-    </w:p>
-    <w:p>
-      <w:pPr>
-        <w:rPr>
-          <w:b/>
-          <w:bCs/>
-        </w:rPr>
-      </w:pPr>
+      <w:r>
+        <w:rPr>
+          <w:b/>
+          <w:bCs/>
+        </w:rPr>
+        <w:t>R/</w:t>
+      </w:r>
+    </w:p>
+    <w:p>
+      <w:pPr>
+        <w:rPr>
+          <w:b/>
+          <w:bCs/>
+        </w:rPr>
+      </w:pPr>
+    </w:p>
+    <w:p>
+      <w:pPr>
+        <w:rPr>
+          <w:b/>
+          <w:bCs/>
+        </w:rPr>
+      </w:pPr>
+    </w:p>
+    <w:p>
+      <w:pPr>
+        <w:rPr>
+          <w:b/>
+          <w:bCs/>
+        </w:rPr>
+      </w:pPr>
+    </w:p>
+    <w:p>
+      <w:pPr>
+        <w:rPr>
+          <w:b/>
+          <w:bCs/>
+        </w:rPr>
+      </w:pPr>
+    </w:p>
+    <w:p>
+      <w:pPr>
+        <w:rPr>
+          <w:b/>
+          <w:bCs/>
+        </w:rPr>
+      </w:pPr>
+    </w:p>
+    <w:p>
+      <w:pPr>
+        <w:rPr>
+          <w:b/>
+          <w:bCs/>
+        </w:rPr>
+      </w:pPr>
+    </w:p>
+    <w:p>
+      <w:pPr>
+        <w:rPr>
+          <w:b/>
+          <w:bCs/>
+        </w:rPr>
+      </w:pPr>
+    </w:p>
+    <w:p>
+      <w:pPr>
+        <w:rPr>
+          <w:b/>
+          <w:bCs/>
+        </w:rPr>
+      </w:pPr>
+    </w:p>
+    <w:p>
+      <w:pPr>
+        <w:rPr>
+          <w:b/>
+          <w:bCs/>
+        </w:rPr>
+      </w:pPr>
+    </w:p>
+    <w:p>
+      <w:pPr>
+        <w:rPr>
+          <w:b/>
+          <w:bCs/>
+        </w:rPr>
+      </w:pPr>
+    </w:p>
+    <w:p>
+      <w:pPr>
+        <w:rPr>
+          <w:b/>
+          <w:bCs/>
+        </w:rPr>
+      </w:pPr>
+    </w:p>
+    <w:p>
+      <w:pPr>
+        <w:rPr>
+          <w:b/>
+          <w:bCs/>
+        </w:rPr>
+      </w:pPr>
+    </w:p>
+    <w:p>
+      <w:pPr>
+        <w:rPr>
+          <w:b/>
+          <w:bCs/>
+        </w:rPr>
+      </w:pPr>
+    </w:p>
+    <w:p>
+      <w:pPr>
+        <w:rPr>
+          <w:b/>
+          <w:bCs/>
+        </w:rPr>
+      </w:pPr>
+    </w:p>
+    <w:p>
+      <w:pPr>
+        <w:rPr>
+          <w:b/>
+          <w:bCs/>
+        </w:rPr>
+      </w:pPr>
+    </w:p>
+    <w:p>
+      <w:pPr>
+        <w:rPr>
+          <w:b/>
+          <w:bCs/>
+        </w:rPr>
+      </w:pPr>
+    </w:p>
+    <w:p>
+      <w:pPr>
+        <w:rPr>
+          <w:b/>
+          <w:bCs/>
+        </w:rPr>
+      </w:pPr>
+    </w:p>
+    <w:p>
+      <w:pPr>
+        <w:rPr>
+          <w:b/>
+          <w:bCs/>
+        </w:rPr>
+      </w:pPr>
+    </w:p>
+    <w:p>
+      <w:pPr>
+        <w:rPr>
+          <w:b/>
+          <w:bCs/>
+        </w:rPr>
+      </w:pPr>
+    </w:p>
+    <w:p>
+      <w:pPr>
+        <w:rPr>
+          <w:b/>
+          <w:bCs/>
+        </w:rPr>
+      </w:pPr>
+    </w:p>
+    <w:p>
+      <w:pPr>
+        <w:rPr>
+          <w:b/>
+          <w:bCs/>
+        </w:rPr>
+      </w:pPr>
+    </w:p>
+    <w:p>
+      <w:pPr>
+        <w:rPr>
+          <w:b/>
+          <w:bCs/>
+        </w:rPr>
+      </w:pPr>
+    </w:p>
+    <w:p>
+      <w:pPr>
+        <w:rPr>
+          <w:b/>
+          <w:bCs/>
+        </w:rPr>
+      </w:pPr>
+    </w:p>
+    <w:p>
+      <w:pPr>
+        <w:rPr>
+          <w:b/>
+          <w:bCs/>
+        </w:rPr>
+      </w:pPr>
+    </w:p>
+    <w:p>
+      <w:pPr>
+        <w:rPr>
+          <w:b/>
+          <w:bCs/>
+        </w:rPr>
+      </w:pPr>
+      <w:r>
+        <w:rPr>
+          <w:b/>
+          <w:bCs/>
+          <w:noProof/>
+        </w:rPr>
+        <w:lastRenderedPageBreak/>
+        <w:drawing>
+          <wp:anchor distT="0" distB="0" distL="114300" distR="114300" simplePos="0" relativeHeight="251664384" behindDoc="0" locked="0" layoutInCell="1" allowOverlap="1" wp14:anchorId="10B296F1" wp14:editId="237A43A6">
+            <wp:simplePos x="0" y="0"/>
+            <wp:positionH relativeFrom="margin">
+              <wp:posOffset>249381</wp:posOffset>
+            </wp:positionH>
+            <wp:positionV relativeFrom="paragraph">
+              <wp:posOffset>442</wp:posOffset>
+            </wp:positionV>
+            <wp:extent cx="5295265" cy="3402330"/>
+            <wp:effectExtent l="0" t="0" r="635" b="7620"/>
+            <wp:wrapSquare wrapText="bothSides"/>
+            <wp:docPr id="13" name="Imagen 13" descr="Pizarrón blanco con texto en letras negras sobre fondo blanco&#10;&#10;Descripción generada automáticamente con confianza media"/>
+            <wp:cNvGraphicFramePr>
+              <a:graphicFrameLocks xmlns:a="http://schemas.openxmlformats.org/drawingml/2006/main" noChangeAspect="1"/>
+            </wp:cNvGraphicFramePr>
+            <a:graphic xmlns:a="http://schemas.openxmlformats.org/drawingml/2006/main">
+              <a:graphicData uri="http://schemas.openxmlformats.org/drawingml/2006/picture">
+                <pic:pic xmlns:pic="http://schemas.openxmlformats.org/drawingml/2006/picture">
+                  <pic:nvPicPr>
+                    <pic:cNvPr id="13" name="Imagen 13" descr="Pizarrón blanco con texto en letras negras sobre fondo blanco&#10;&#10;Descripción generada automáticamente con confianza media"/>
+                    <pic:cNvPicPr/>
+                  </pic:nvPicPr>
+                  <pic:blipFill rotWithShape="1">
+                    <a:blip r:embed="rId9" cstate="print">
+                      <a:extLst>
+                        <a:ext uri="{28A0092B-C50C-407E-A947-70E740481C1C}">
+                          <a14:useLocalDpi xmlns:a14="http://schemas.microsoft.com/office/drawing/2010/main" val="0"/>
+                        </a:ext>
+                      </a:extLst>
+                    </a:blip>
+                    <a:srcRect b="51807"/>
+                    <a:stretch/>
+                  </pic:blipFill>
+                  <pic:spPr bwMode="auto">
+                    <a:xfrm>
+                      <a:off x="0" y="0"/>
+                      <a:ext cx="5295265" cy="3402330"/>
+                    </a:xfrm>
+                    <a:prstGeom prst="rect">
+                      <a:avLst/>
+                    </a:prstGeom>
+                    <a:ln>
+                      <a:noFill/>
+                    </a:ln>
+                    <a:extLst>
+                      <a:ext uri="{53640926-AAD7-44D8-BBD7-CCE9431645EC}">
+                        <a14:shadowObscured xmlns:a14="http://schemas.microsoft.com/office/drawing/2010/main"/>
+                      </a:ext>
+                    </a:extLst>
+                  </pic:spPr>
+                </pic:pic>
+              </a:graphicData>
+            </a:graphic>
+            <wp14:sizeRelH relativeFrom="margin">
+              <wp14:pctWidth>0</wp14:pctWidth>
+            </wp14:sizeRelH>
+            <wp14:sizeRelV relativeFrom="margin">
+              <wp14:pctHeight>0</wp14:pctHeight>
+            </wp14:sizeRelV>
+          </wp:anchor>
+        </w:drawing>
+      </w:r>
+    </w:p>
+    <w:p>
+      <w:pPr>
+        <w:rPr>
+          <w:b/>
+          <w:bCs/>
+        </w:rPr>
+      </w:pPr>
+    </w:p>
+    <w:p>
+      <w:pPr>
+        <w:rPr>
+          <w:b/>
+          <w:bCs/>
+        </w:rPr>
+      </w:pPr>
+    </w:p>
+    <w:p>
+      <w:pPr>
+        <w:rPr>
+          <w:b/>
+          <w:bCs/>
+        </w:rPr>
+      </w:pPr>
+    </w:p>
+    <w:p>
+      <w:pPr>
+        <w:rPr>
+          <w:b/>
+          <w:bCs/>
+        </w:rPr>
+      </w:pPr>
+    </w:p>
+    <w:p>
+      <w:pPr>
+        <w:rPr>
+          <w:b/>
+          <w:bCs/>
+        </w:rPr>
+      </w:pPr>
+    </w:p>
+    <w:p>
+      <w:pPr>
+        <w:rPr>
+          <w:b/>
+          <w:bCs/>
+        </w:rPr>
+      </w:pPr>
+    </w:p>
+    <w:p>
+      <w:pPr>
+        <w:rPr>
+          <w:b/>
+          <w:bCs/>
+        </w:rPr>
+      </w:pPr>
+    </w:p>
+    <w:p>
+      <w:pPr>
+        <w:rPr>
+          <w:b/>
+          <w:bCs/>
+        </w:rPr>
+      </w:pPr>
+    </w:p>
+    <w:p>
+      <w:pPr>
+        <w:rPr>
+          <w:b/>
+          <w:bCs/>
+        </w:rPr>
+      </w:pPr>
+    </w:p>
+    <w:p>
+      <w:pPr>
+        <w:rPr>
+          <w:b/>
+          <w:bCs/>
+        </w:rPr>
+      </w:pPr>
+    </w:p>
+    <w:p>
+      <w:pPr>
+        <w:rPr>
+          <w:b/>
+          <w:bCs/>
+        </w:rPr>
+      </w:pPr>
+    </w:p>
+    <w:p>
+      <w:pPr>
+        <w:rPr>
+          <w:b/>
+          <w:bCs/>
+        </w:rPr>
+      </w:pPr>
+      <w:r>
+        <w:rPr>
+          <w:b/>
+          <w:bCs/>
+        </w:rPr>
+        <w:drawing>
+          <wp:anchor distT="0" distB="0" distL="114300" distR="114300" simplePos="0" relativeHeight="251660288" behindDoc="0" locked="0" layoutInCell="1" allowOverlap="1" wp14:anchorId="4A0A4C59" wp14:editId="6C4AE925">
+            <wp:simplePos x="0" y="0"/>
+            <wp:positionH relativeFrom="column">
+              <wp:posOffset>-259171</wp:posOffset>
+            </wp:positionH>
+            <wp:positionV relativeFrom="paragraph">
+              <wp:posOffset>242115</wp:posOffset>
+            </wp:positionV>
+            <wp:extent cx="4709160" cy="850265"/>
+            <wp:effectExtent l="0" t="0" r="0" b="6985"/>
+            <wp:wrapSquare wrapText="bothSides"/>
+            <wp:docPr id="9" name="Imagen 9"/>
+            <wp:cNvGraphicFramePr>
+              <a:graphicFrameLocks xmlns:a="http://schemas.openxmlformats.org/drawingml/2006/main" noChangeAspect="1"/>
+            </wp:cNvGraphicFramePr>
+            <a:graphic xmlns:a="http://schemas.openxmlformats.org/drawingml/2006/main">
+              <a:graphicData uri="http://schemas.openxmlformats.org/drawingml/2006/picture">
+                <pic:pic xmlns:pic="http://schemas.openxmlformats.org/drawingml/2006/picture">
+                  <pic:nvPicPr>
+                    <pic:cNvPr id="1" name=""/>
+                    <pic:cNvPicPr/>
+                  </pic:nvPicPr>
+                  <pic:blipFill rotWithShape="1">
+                    <a:blip r:embed="rId7">
+                      <a:extLst>
+                        <a:ext uri="{28A0092B-C50C-407E-A947-70E740481C1C}">
+                          <a14:useLocalDpi xmlns:a14="http://schemas.microsoft.com/office/drawing/2010/main" val="0"/>
+                        </a:ext>
+                      </a:extLst>
+                    </a:blip>
+                    <a:srcRect t="43699" b="24494"/>
+                    <a:stretch/>
+                  </pic:blipFill>
+                  <pic:spPr bwMode="auto">
+                    <a:xfrm>
+                      <a:off x="0" y="0"/>
+                      <a:ext cx="4709160" cy="850265"/>
+                    </a:xfrm>
+                    <a:prstGeom prst="rect">
+                      <a:avLst/>
+                    </a:prstGeom>
+                    <a:ln>
+                      <a:noFill/>
+                    </a:ln>
+                    <a:extLst>
+                      <a:ext uri="{53640926-AAD7-44D8-BBD7-CCE9431645EC}">
+                        <a14:shadowObscured xmlns:a14="http://schemas.microsoft.com/office/drawing/2010/main"/>
+                      </a:ext>
+                    </a:extLst>
+                  </pic:spPr>
+                </pic:pic>
+              </a:graphicData>
+            </a:graphic>
+            <wp14:sizeRelV relativeFrom="margin">
+              <wp14:pctHeight>0</wp14:pctHeight>
+            </wp14:sizeRelV>
+          </wp:anchor>
+        </w:drawing>
+      </w:r>
+    </w:p>
+    <w:p>
+      <w:pPr>
+        <w:rPr>
+          <w:b/>
+          <w:bCs/>
+        </w:rPr>
+      </w:pPr>
+    </w:p>
+    <w:p>
+      <w:pPr>
+        <w:rPr>
+          <w:b/>
+          <w:bCs/>
+        </w:rPr>
+      </w:pPr>
+    </w:p>
+    <w:p>
+      <w:pPr>
+        <w:rPr>
+          <w:b/>
+          <w:bCs/>
+        </w:rPr>
+      </w:pPr>
+    </w:p>
+    <w:p>
+      <w:pPr>
+        <w:rPr>
+          <w:b/>
+          <w:bCs/>
+        </w:rPr>
+      </w:pPr>
+      <w:r>
+        <w:rPr>
+          <w:b/>
+          <w:bCs/>
+        </w:rPr>
+        <w:t>R/</w:t>
+      </w:r>
+      <w:r>
+        <w:rPr>
+          <w:b/>
+          <w:bCs/>
+          <w:noProof/>
+        </w:rPr>
+        <w:drawing>
+          <wp:anchor distT="0" distB="0" distL="114300" distR="114300" simplePos="0" relativeHeight="251666432" behindDoc="0" locked="0" layoutInCell="1" allowOverlap="1" wp14:anchorId="3D145DC2" wp14:editId="62DF7B2A">
+            <wp:simplePos x="0" y="0"/>
+            <wp:positionH relativeFrom="column">
+              <wp:posOffset>0</wp:posOffset>
+            </wp:positionH>
+            <wp:positionV relativeFrom="paragraph">
+              <wp:posOffset>182245</wp:posOffset>
+            </wp:positionV>
+            <wp:extent cx="5847715" cy="3080385"/>
+            <wp:effectExtent l="0" t="0" r="635" b="5715"/>
+            <wp:wrapSquare wrapText="bothSides"/>
+            <wp:docPr id="14" name="Imagen 14" descr="Texto, Carta&#10;&#10;Descripción generada automáticamente"/>
+            <wp:cNvGraphicFramePr>
+              <a:graphicFrameLocks xmlns:a="http://schemas.openxmlformats.org/drawingml/2006/main" noChangeAspect="1"/>
+            </wp:cNvGraphicFramePr>
+            <a:graphic xmlns:a="http://schemas.openxmlformats.org/drawingml/2006/main">
+              <a:graphicData uri="http://schemas.openxmlformats.org/drawingml/2006/picture">
+                <pic:pic xmlns:pic="http://schemas.openxmlformats.org/drawingml/2006/picture">
+                  <pic:nvPicPr>
+                    <pic:cNvPr id="14" name="Imagen 14" descr="Texto, Carta&#10;&#10;Descripción generada automáticamente"/>
+                    <pic:cNvPicPr/>
+                  </pic:nvPicPr>
+                  <pic:blipFill rotWithShape="1">
+                    <a:blip r:embed="rId10" cstate="print">
+                      <a:extLst>
+                        <a:ext uri="{28A0092B-C50C-407E-A947-70E740481C1C}">
+                          <a14:useLocalDpi xmlns:a14="http://schemas.microsoft.com/office/drawing/2010/main" val="0"/>
+                        </a:ext>
+                      </a:extLst>
+                    </a:blip>
+                    <a:srcRect l="1564" t="2" b="61110"/>
+                    <a:stretch/>
+                  </pic:blipFill>
+                  <pic:spPr bwMode="auto">
+                    <a:xfrm>
+                      <a:off x="0" y="0"/>
+                      <a:ext cx="5847715" cy="3080385"/>
+                    </a:xfrm>
+                    <a:prstGeom prst="rect">
+                      <a:avLst/>
+                    </a:prstGeom>
+                    <a:ln>
+                      <a:noFill/>
+                    </a:ln>
+                    <a:extLst>
+                      <a:ext uri="{53640926-AAD7-44D8-BBD7-CCE9431645EC}">
+                        <a14:shadowObscured xmlns:a14="http://schemas.microsoft.com/office/drawing/2010/main"/>
+                      </a:ext>
+                    </a:extLst>
+                  </pic:spPr>
+                </pic:pic>
+              </a:graphicData>
+            </a:graphic>
+          </wp:anchor>
+        </w:drawing>
+      </w:r>
+    </w:p>
+    <w:p>
+      <w:pPr>
+        <w:rPr>
+          <w:b/>
+          <w:bCs/>
+        </w:rPr>
+      </w:pPr>
+    </w:p>
+    <w:p>
+      <w:pPr>
+        <w:rPr>
+          <w:b/>
+          <w:bCs/>
+        </w:rPr>
+      </w:pPr>
+      <w:r>
+        <w:rPr>
+          <w:b/>
+          <w:bCs/>
+          <w:noProof/>
+        </w:rPr>
+        <w:lastRenderedPageBreak/>
+        <w:drawing>
+          <wp:anchor distT="0" distB="0" distL="114300" distR="114300" simplePos="0" relativeHeight="251665408" behindDoc="0" locked="0" layoutInCell="1" allowOverlap="1" wp14:anchorId="147F1CE7" wp14:editId="6A7D457B">
+            <wp:simplePos x="0" y="0"/>
+            <wp:positionH relativeFrom="margin">
+              <wp:align>left</wp:align>
+            </wp:positionH>
+            <wp:positionV relativeFrom="paragraph">
+              <wp:posOffset>170</wp:posOffset>
+            </wp:positionV>
+            <wp:extent cx="5334635" cy="4469130"/>
+            <wp:effectExtent l="0" t="0" r="0" b="7620"/>
+            <wp:wrapSquare wrapText="bothSides"/>
+            <wp:docPr id="15" name="Imagen 15" descr="Texto, Carta&#10;&#10;Descripción generada automáticamente"/>
+            <wp:cNvGraphicFramePr>
+              <a:graphicFrameLocks xmlns:a="http://schemas.openxmlformats.org/drawingml/2006/main" noChangeAspect="1"/>
+            </wp:cNvGraphicFramePr>
+            <a:graphic xmlns:a="http://schemas.openxmlformats.org/drawingml/2006/main">
+              <a:graphicData uri="http://schemas.openxmlformats.org/drawingml/2006/picture">
+                <pic:pic xmlns:pic="http://schemas.openxmlformats.org/drawingml/2006/picture">
+                  <pic:nvPicPr>
+                    <pic:cNvPr id="14" name="Imagen 14" descr="Texto, Carta&#10;&#10;Descripción generada automáticamente"/>
+                    <pic:cNvPicPr/>
+                  </pic:nvPicPr>
+                  <pic:blipFill rotWithShape="1">
+                    <a:blip r:embed="rId10" cstate="print">
+                      <a:extLst>
+                        <a:ext uri="{28A0092B-C50C-407E-A947-70E740481C1C}">
+                          <a14:useLocalDpi xmlns:a14="http://schemas.microsoft.com/office/drawing/2010/main" val="0"/>
+                        </a:ext>
+                      </a:extLst>
+                    </a:blip>
+                    <a:srcRect l="2551" t="38811" r="7676" b="4785"/>
+                    <a:stretch/>
+                  </pic:blipFill>
+                  <pic:spPr bwMode="auto">
+                    <a:xfrm>
+                      <a:off x="0" y="0"/>
+                      <a:ext cx="5334635" cy="4469130"/>
+                    </a:xfrm>
+                    <a:prstGeom prst="rect">
+                      <a:avLst/>
+                    </a:prstGeom>
+                    <a:ln>
+                      <a:noFill/>
+                    </a:ln>
+                    <a:extLst>
+                      <a:ext uri="{53640926-AAD7-44D8-BBD7-CCE9431645EC}">
+                        <a14:shadowObscured xmlns:a14="http://schemas.microsoft.com/office/drawing/2010/main"/>
+                      </a:ext>
+                    </a:extLst>
+                  </pic:spPr>
+                </pic:pic>
+              </a:graphicData>
+            </a:graphic>
+          </wp:anchor>
+        </w:drawing>
+      </w:r>
+    </w:p>
+    <w:p>
+      <w:pPr>
+        <w:rPr>
+          <w:b/>
+          <w:bCs/>
+        </w:rPr>
+      </w:pPr>
+    </w:p>
+    <w:p>
+      <w:pPr>
+        <w:rPr>
+          <w:b/>
+          <w:bCs/>
+        </w:rPr>
+      </w:pPr>
+    </w:p>
+    <w:p>
+      <w:pPr>
+        <w:rPr>
+          <w:b/>
+          <w:bCs/>
+        </w:rPr>
+      </w:pPr>
+    </w:p>
+    <w:p>
+      <w:pPr>
+        <w:rPr>
+          <w:b/>
+          <w:bCs/>
+        </w:rPr>
+      </w:pPr>
+    </w:p>
+    <w:p>
+      <w:pPr>
+        <w:rPr>
+          <w:b/>
+          <w:bCs/>
+        </w:rPr>
+      </w:pPr>
+    </w:p>
+    <w:p>
+      <w:pPr>
+        <w:rPr>
+          <w:b/>
+          <w:bCs/>
+        </w:rPr>
+      </w:pPr>
+    </w:p>
+    <w:p>
+      <w:pPr>
+        <w:rPr>
+          <w:b/>
+          <w:bCs/>
+        </w:rPr>
+      </w:pPr>
+    </w:p>
+    <w:p>
+      <w:pPr>
+        <w:rPr>
+          <w:b/>
+          <w:bCs/>
+        </w:rPr>
+      </w:pPr>
+    </w:p>
+    <w:p>
+      <w:pPr>
+        <w:rPr>
+          <w:b/>
+          <w:bCs/>
+        </w:rPr>
+      </w:pPr>
+    </w:p>
+    <w:p>
+      <w:pPr>
+        <w:rPr>
+          <w:b/>
+          <w:bCs/>
+        </w:rPr>
+      </w:pPr>
+    </w:p>
+    <w:p>
+      <w:pPr>
+        <w:rPr>
+          <w:b/>
+          <w:bCs/>
+        </w:rPr>
+      </w:pPr>
+    </w:p>
+    <w:p>
+      <w:pPr>
+        <w:rPr>
+          <w:b/>
+          <w:bCs/>
+        </w:rPr>
+      </w:pPr>
+    </w:p>
+    <w:p>
+      <w:pPr>
+        <w:rPr>
+          <w:b/>
+          <w:bCs/>
+        </w:rPr>
+      </w:pPr>
+    </w:p>
+    <w:p>
+      <w:pPr>
+        <w:rPr>
+          <w:b/>
+          <w:bCs/>
+        </w:rPr>
+      </w:pPr>
+    </w:p>
+    <w:p>
+      <w:pPr>
+        <w:rPr>
+          <w:b/>
+          <w:bCs/>
+        </w:rPr>
+      </w:pPr>
+      <w:r>
+        <w:rPr>
+          <w:b/>
+          <w:bCs/>
+          <w:noProof/>
+        </w:rPr>
+        <w:drawing>
+          <wp:anchor distT="0" distB="0" distL="114300" distR="114300" simplePos="0" relativeHeight="251667456" behindDoc="0" locked="0" layoutInCell="1" allowOverlap="1" wp14:anchorId="5B7EA4CA" wp14:editId="0012C0DB">
+            <wp:simplePos x="0" y="0"/>
+            <wp:positionH relativeFrom="column">
+              <wp:posOffset>-9905</wp:posOffset>
+            </wp:positionH>
+            <wp:positionV relativeFrom="paragraph">
+              <wp:posOffset>199319</wp:posOffset>
+            </wp:positionV>
+            <wp:extent cx="5368290" cy="2680335"/>
+            <wp:effectExtent l="0" t="0" r="3810" b="5715"/>
+            <wp:wrapSquare wrapText="bothSides"/>
+            <wp:docPr id="16" name="Imagen 16" descr="Pizarrón blanco con texto en letras negras sobre fondo blanco&#10;&#10;Descripción generada automáticamente con confianza media"/>
+            <wp:cNvGraphicFramePr>
+              <a:graphicFrameLocks xmlns:a="http://schemas.openxmlformats.org/drawingml/2006/main" noChangeAspect="1"/>
+            </wp:cNvGraphicFramePr>
+            <a:graphic xmlns:a="http://schemas.openxmlformats.org/drawingml/2006/main">
+              <a:graphicData uri="http://schemas.openxmlformats.org/drawingml/2006/picture">
+                <pic:pic xmlns:pic="http://schemas.openxmlformats.org/drawingml/2006/picture">
+                  <pic:nvPicPr>
+                    <pic:cNvPr id="16" name="Imagen 16" descr="Pizarrón blanco con texto en letras negras sobre fondo blanco&#10;&#10;Descripción generada automáticamente con confianza media"/>
+                    <pic:cNvPicPr/>
+                  </pic:nvPicPr>
+                  <pic:blipFill rotWithShape="1">
+                    <a:blip r:embed="rId11" cstate="print">
+                      <a:extLst>
+                        <a:ext uri="{28A0092B-C50C-407E-A947-70E740481C1C}">
+                          <a14:useLocalDpi xmlns:a14="http://schemas.microsoft.com/office/drawing/2010/main" val="0"/>
+                        </a:ext>
+                      </a:extLst>
+                    </a:blip>
+                    <a:srcRect b="62544"/>
+                    <a:stretch/>
+                  </pic:blipFill>
+                  <pic:spPr bwMode="auto">
+                    <a:xfrm>
+                      <a:off x="0" y="0"/>
+                      <a:ext cx="5368290" cy="2680335"/>
+                    </a:xfrm>
+                    <a:prstGeom prst="rect">
+                      <a:avLst/>
+                    </a:prstGeom>
+                    <a:ln>
+                      <a:noFill/>
+                    </a:ln>
+                    <a:extLst>
+                      <a:ext uri="{53640926-AAD7-44D8-BBD7-CCE9431645EC}">
+                        <a14:shadowObscured xmlns:a14="http://schemas.microsoft.com/office/drawing/2010/main"/>
+                      </a:ext>
+                    </a:extLst>
+                  </pic:spPr>
+                </pic:pic>
+              </a:graphicData>
+            </a:graphic>
+            <wp14:sizeRelH relativeFrom="margin">
+              <wp14:pctWidth>0</wp14:pctWidth>
+            </wp14:sizeRelH>
+            <wp14:sizeRelV relativeFrom="margin">
+              <wp14:pctHeight>0</wp14:pctHeight>
+            </wp14:sizeRelV>
+          </wp:anchor>
+        </w:drawing>
+      </w:r>
+    </w:p>
+    <w:p>
+      <w:pPr>
+        <w:rPr>
+          <w:b/>
+          <w:bCs/>
+        </w:rPr>
+      </w:pPr>
+    </w:p>
+    <w:p>
+      <w:pPr>
+        <w:rPr>
+          <w:b/>
+          <w:bCs/>
+        </w:rPr>
+      </w:pPr>
+    </w:p>
+    <w:p>
+      <w:pPr>
+        <w:rPr>
+          <w:b/>
+          <w:bCs/>
+        </w:rPr>
+      </w:pPr>
+    </w:p>
+    <w:p>
+      <w:pPr>
+        <w:rPr>
+          <w:b/>
+          <w:bCs/>
+        </w:rPr>
+      </w:pPr>
+    </w:p>
+    <w:p>
+      <w:pPr>
+        <w:rPr>
+          <w:b/>
+          <w:bCs/>
+        </w:rPr>
+      </w:pPr>
+    </w:p>
+    <w:p>
+      <w:pPr>
+        <w:rPr>
+          <w:b/>
+          <w:bCs/>
+        </w:rPr>
+      </w:pPr>
+    </w:p>
+    <w:p>
+      <w:pPr>
+        <w:rPr>
+          <w:b/>
+          <w:bCs/>
+        </w:rPr>
+      </w:pPr>
+    </w:p>
+    <w:p>
+      <w:pPr>
+        <w:rPr>
+          <w:b/>
+          <w:bCs/>
+        </w:rPr>
+      </w:pPr>
+    </w:p>
+    <w:p>
+      <w:pPr>
+        <w:rPr>
+          <w:b/>
+          <w:bCs/>
+        </w:rPr>
+      </w:pPr>
+    </w:p>
+    <w:p>
+      <w:pPr>
+        <w:rPr>
+          <w:b/>
+          <w:bCs/>
+        </w:rPr>
+      </w:pPr>
+    </w:p>
+    <w:p>
+      <w:pPr>
+        <w:rPr>
+          <w:b/>
+          <w:bCs/>
+        </w:rPr>
+      </w:pPr>
+      <w:r>
+        <w:rPr>
+          <w:b/>
+          <w:bCs/>
+        </w:rPr>
+        <w:lastRenderedPageBreak/>
+        <w:drawing>
+          <wp:anchor distT="0" distB="0" distL="114300" distR="114300" simplePos="0" relativeHeight="251662336" behindDoc="0" locked="0" layoutInCell="1" allowOverlap="1" wp14:anchorId="0D3C6BFB" wp14:editId="3B7AF94E">
+            <wp:simplePos x="0" y="0"/>
+            <wp:positionH relativeFrom="column">
+              <wp:posOffset>-161365</wp:posOffset>
+            </wp:positionH>
+            <wp:positionV relativeFrom="paragraph">
+              <wp:posOffset>197526</wp:posOffset>
+            </wp:positionV>
+            <wp:extent cx="4709160" cy="605790"/>
+            <wp:effectExtent l="0" t="0" r="0" b="3810"/>
+            <wp:wrapSquare wrapText="bothSides"/>
+            <wp:docPr id="11" name="Imagen 11"/>
+            <wp:cNvGraphicFramePr>
+              <a:graphicFrameLocks xmlns:a="http://schemas.openxmlformats.org/drawingml/2006/main" noChangeAspect="1"/>
+            </wp:cNvGraphicFramePr>
+            <a:graphic xmlns:a="http://schemas.openxmlformats.org/drawingml/2006/main">
+              <a:graphicData uri="http://schemas.openxmlformats.org/drawingml/2006/picture">
+                <pic:pic xmlns:pic="http://schemas.openxmlformats.org/drawingml/2006/picture">
+                  <pic:nvPicPr>
+                    <pic:cNvPr id="1" name=""/>
+                    <pic:cNvPicPr/>
+                  </pic:nvPicPr>
+                  <pic:blipFill rotWithShape="1">
+                    <a:blip r:embed="rId7">
+                      <a:extLst>
+                        <a:ext uri="{28A0092B-C50C-407E-A947-70E740481C1C}">
+                          <a14:useLocalDpi xmlns:a14="http://schemas.microsoft.com/office/drawing/2010/main" val="0"/>
+                        </a:ext>
+                      </a:extLst>
+                    </a:blip>
+                    <a:srcRect t="77334"/>
+                    <a:stretch/>
+                  </pic:blipFill>
+                  <pic:spPr bwMode="auto">
+                    <a:xfrm>
+                      <a:off x="0" y="0"/>
+                      <a:ext cx="4709160" cy="605790"/>
+                    </a:xfrm>
+                    <a:prstGeom prst="rect">
+                      <a:avLst/>
+                    </a:prstGeom>
+                    <a:ln>
+                      <a:noFill/>
+                    </a:ln>
+                    <a:extLst>
+                      <a:ext uri="{53640926-AAD7-44D8-BBD7-CCE9431645EC}">
+                        <a14:shadowObscured xmlns:a14="http://schemas.microsoft.com/office/drawing/2010/main"/>
+                      </a:ext>
+                    </a:extLst>
+                  </pic:spPr>
+                </pic:pic>
+              </a:graphicData>
+            </a:graphic>
+            <wp14:sizeRelV relativeFrom="margin">
+              <wp14:pctHeight>0</wp14:pctHeight>
+            </wp14:sizeRelV>
+          </wp:anchor>
+        </w:drawing>
+      </w:r>
+    </w:p>
+    <w:p>
+      <w:pPr>
+        <w:rPr>
+          <w:b/>
+          <w:bCs/>
+        </w:rPr>
+      </w:pPr>
+    </w:p>
+    <w:p>
+      <w:pPr>
+        <w:rPr>
+          <w:b/>
+          <w:bCs/>
+        </w:rPr>
+      </w:pPr>
+    </w:p>
+    <w:p>
+      <w:pPr>
+        <w:rPr>
+          <w:b/>
+          <w:bCs/>
+        </w:rPr>
+      </w:pPr>
+      <w:r>
+        <w:rPr>
+          <w:b/>
+          <w:bCs/>
+          <w:noProof/>
+        </w:rPr>
+        <w:drawing>
+          <wp:anchor distT="0" distB="0" distL="114300" distR="114300" simplePos="0" relativeHeight="251669504" behindDoc="0" locked="0" layoutInCell="1" allowOverlap="1" wp14:anchorId="0190AF76" wp14:editId="282126BB">
+            <wp:simplePos x="0" y="0"/>
+            <wp:positionH relativeFrom="margin">
+              <wp:align>left</wp:align>
+            </wp:positionH>
+            <wp:positionV relativeFrom="paragraph">
+              <wp:posOffset>184785</wp:posOffset>
+            </wp:positionV>
+            <wp:extent cx="4996815" cy="6146165"/>
+            <wp:effectExtent l="0" t="0" r="0" b="6985"/>
+            <wp:wrapSquare wrapText="bothSides"/>
+            <wp:docPr id="17" name="Imagen 17" descr="Pizarrón blanco con texto en letras negras sobre fondo blanco&#10;&#10;Descripción generada automáticamente con confianza media"/>
+            <wp:cNvGraphicFramePr>
+              <a:graphicFrameLocks xmlns:a="http://schemas.openxmlformats.org/drawingml/2006/main" noChangeAspect="1"/>
+            </wp:cNvGraphicFramePr>
+            <a:graphic xmlns:a="http://schemas.openxmlformats.org/drawingml/2006/main">
+              <a:graphicData uri="http://schemas.openxmlformats.org/drawingml/2006/picture">
+                <pic:pic xmlns:pic="http://schemas.openxmlformats.org/drawingml/2006/picture">
+                  <pic:nvPicPr>
+                    <pic:cNvPr id="17" name="Imagen 17" descr="Pizarrón blanco con texto en letras negras sobre fondo blanco&#10;&#10;Descripción generada automáticamente con confianza media"/>
+                    <pic:cNvPicPr/>
+                  </pic:nvPicPr>
+                  <pic:blipFill rotWithShape="1">
+                    <a:blip r:embed="rId12" cstate="print">
+                      <a:extLst>
+                        <a:ext uri="{28A0092B-C50C-407E-A947-70E740481C1C}">
+                          <a14:useLocalDpi xmlns:a14="http://schemas.microsoft.com/office/drawing/2010/main" val="0"/>
+                        </a:ext>
+                      </a:extLst>
+                    </a:blip>
+                    <a:srcRect b="7748"/>
+                    <a:stretch/>
+                  </pic:blipFill>
+                  <pic:spPr bwMode="auto">
+                    <a:xfrm>
+                      <a:off x="0" y="0"/>
+                      <a:ext cx="4996815" cy="6146528"/>
+                    </a:xfrm>
+                    <a:prstGeom prst="rect">
+                      <a:avLst/>
+                    </a:prstGeom>
+                    <a:ln>
+                      <a:noFill/>
+                    </a:ln>
+                    <a:extLst>
+                      <a:ext uri="{53640926-AAD7-44D8-BBD7-CCE9431645EC}">
+                        <a14:shadowObscured xmlns:a14="http://schemas.microsoft.com/office/drawing/2010/main"/>
+                      </a:ext>
+                    </a:extLst>
+                  </pic:spPr>
+                </pic:pic>
+              </a:graphicData>
+            </a:graphic>
+            <wp14:sizeRelH relativeFrom="margin">
+              <wp14:pctWidth>0</wp14:pctWidth>
+            </wp14:sizeRelH>
+            <wp14:sizeRelV relativeFrom="margin">
+              <wp14:pctHeight>0</wp14:pctHeight>
+            </wp14:sizeRelV>
+          </wp:anchor>
+        </w:drawing>
+      </w:r>
+      <w:r>
+        <w:rPr>
+          <w:b/>
+          <w:bCs/>
+        </w:rPr>
+        <w:t>R/</w:t>
+      </w:r>
+    </w:p>
+    <w:p>
+      <w:pPr>
+        <w:rPr>
+          <w:b/>
+          <w:bCs/>
+        </w:rPr>
+      </w:pPr>
+    </w:p>
+    <w:p>
+      <w:pPr>
+        <w:rPr>
+          <w:b/>
+          <w:bCs/>
+        </w:rPr>
+      </w:pPr>
+    </w:p>
+    <w:p>
+      <w:pPr>
+        <w:rPr>
+          <w:b/>
+          <w:bCs/>
+        </w:rPr>
+      </w:pPr>
+    </w:p>
+    <w:p>
+      <w:pPr>
+        <w:rPr>
+          <w:b/>
+          <w:bCs/>
+        </w:rPr>
+      </w:pPr>
+    </w:p>
+    <w:p>
+      <w:pPr>
+        <w:rPr>
+          <w:b/>
+          <w:bCs/>
+        </w:rPr>
+      </w:pPr>
+    </w:p>
+    <w:p>
+      <w:pPr>
+        <w:rPr>
+          <w:b/>
+          <w:bCs/>
+        </w:rPr>
+      </w:pPr>
+    </w:p>
+    <w:p>
+      <w:pPr>
+        <w:rPr>
+          <w:b/>
+          <w:bCs/>
+        </w:rPr>
+      </w:pPr>
+    </w:p>
+    <w:p>
+      <w:pPr>
+        <w:rPr>
+          <w:b/>
+          <w:bCs/>
+        </w:rPr>
+      </w:pPr>
+    </w:p>
+    <w:p>
+      <w:pPr>
+        <w:rPr>
+          <w:b/>
+          <w:bCs/>
+        </w:rPr>
+      </w:pPr>
+    </w:p>
+    <w:p>
+      <w:pPr>
+        <w:rPr>
+          <w:b/>
+          <w:bCs/>
+        </w:rPr>
+      </w:pPr>
+      <w:r>
+        <w:rPr>
+          <w:b/>
+          <w:bCs/>
+          <w:noProof/>
+        </w:rPr>
+        <w:lastRenderedPageBreak/>
+        <w:drawing>
+          <wp:anchor distT="0" distB="0" distL="114300" distR="114300" simplePos="0" relativeHeight="251668480" behindDoc="0" locked="0" layoutInCell="1" allowOverlap="1" wp14:anchorId="7C7CA632" wp14:editId="27955D18">
+            <wp:simplePos x="0" y="0"/>
+            <wp:positionH relativeFrom="column">
+              <wp:posOffset>0</wp:posOffset>
+            </wp:positionH>
+            <wp:positionV relativeFrom="paragraph">
+              <wp:posOffset>0</wp:posOffset>
+            </wp:positionV>
+            <wp:extent cx="5706110" cy="5476286"/>
+            <wp:effectExtent l="0" t="0" r="8890" b="0"/>
+            <wp:wrapSquare wrapText="bothSides"/>
+            <wp:docPr id="18" name="Imagen 18" descr="Texto, Carta&#10;&#10;Descripción generada automáticamente"/>
+            <wp:cNvGraphicFramePr>
+              <a:graphicFrameLocks xmlns:a="http://schemas.openxmlformats.org/drawingml/2006/main" noChangeAspect="1"/>
+            </wp:cNvGraphicFramePr>
+            <a:graphic xmlns:a="http://schemas.openxmlformats.org/drawingml/2006/main">
+              <a:graphicData uri="http://schemas.openxmlformats.org/drawingml/2006/picture">
+                <pic:pic xmlns:pic="http://schemas.openxmlformats.org/drawingml/2006/picture">
+                  <pic:nvPicPr>
+                    <pic:cNvPr id="18" name="Imagen 18" descr="Texto, Carta&#10;&#10;Descripción generada automáticamente"/>
+                    <pic:cNvPicPr/>
+                  </pic:nvPicPr>
+                  <pic:blipFill rotWithShape="1">
+                    <a:blip r:embed="rId13" cstate="print">
+                      <a:extLst>
+                        <a:ext uri="{28A0092B-C50C-407E-A947-70E740481C1C}">
+                          <a14:useLocalDpi xmlns:a14="http://schemas.microsoft.com/office/drawing/2010/main" val="0"/>
+                        </a:ext>
+                      </a:extLst>
+                    </a:blip>
+                    <a:srcRect t="3148" r="3990" b="27746"/>
+                    <a:stretch/>
+                  </pic:blipFill>
+                  <pic:spPr bwMode="auto">
+                    <a:xfrm>
+                      <a:off x="0" y="0"/>
+                      <a:ext cx="5706110" cy="5476286"/>
+                    </a:xfrm>
+                    <a:prstGeom prst="rect">
+                      <a:avLst/>
+                    </a:prstGeom>
+                    <a:ln>
+                      <a:noFill/>
+                    </a:ln>
+                    <a:extLst>
+                      <a:ext uri="{53640926-AAD7-44D8-BBD7-CCE9431645EC}">
+                        <a14:shadowObscured xmlns:a14="http://schemas.microsoft.com/office/drawing/2010/main"/>
+                      </a:ext>
+                    </a:extLst>
+                  </pic:spPr>
+                </pic:pic>
+              </a:graphicData>
+            </a:graphic>
+          </wp:anchor>
+        </w:drawing>
+      </w:r>
     </w:p>
     <w:sectPr>
       <w:pgSz w:w="12240" w:h="15840" w:code="1"/>

</xml_diff>